<commit_message>
Full Stack PHP Developer
</commit_message>
<xml_diff>
--- a/public/resume/Resume_AlexUlogov.docx
+++ b/public/resume/Resume_AlexUlogov.docx
@@ -39,6 +39,7 @@
           <w:p>
             <w:pPr>
               <w:rPr>
+                <w:rFonts w:cstheme="minorHAnsi"/>
                 <w:b/>
                 <w:bCs/>
                 <w:color w:val="FFFFFF" w:themeColor="background1"/>
@@ -48,6 +49,7 @@
             </w:pPr>
             <w:r>
               <w:rPr>
+                <w:rFonts w:cstheme="minorHAnsi"/>
                 <w:b/>
                 <w:bCs/>
                 <w:color w:val="FFFFFF" w:themeColor="background1"/>
@@ -58,21 +60,37 @@
             </w:r>
           </w:p>
           <w:p>
-            <w:r>
-              <w:rPr>
+            <w:pPr>
+              <w:rPr>
+                <w:rFonts w:cstheme="minorHAnsi"/>
+              </w:rPr>
+            </w:pPr>
+            <w:r>
+              <w:rPr>
+                <w:rFonts w:cstheme="minorHAnsi"/>
                 <w:color w:val="FFFFFF" w:themeColor="background1"/>
                 <w:sz w:val="28"/>
                 <w:szCs w:val="28"/>
               </w:rPr>
-              <w:t xml:space="preserve">PHP Developer, </w:t>
-            </w:r>
-            <w:r>
-              <w:rPr>
+              <w:t xml:space="preserve">Full Stack </w:t>
+            </w:r>
+            <w:r>
+              <w:rPr>
+                <w:rFonts w:cstheme="minorHAnsi"/>
                 <w:color w:val="FFFFFF" w:themeColor="background1"/>
                 <w:sz w:val="28"/>
                 <w:szCs w:val="28"/>
               </w:rPr>
-              <w:t>Full Stack Web Developer</w:t>
+              <w:t>PHP</w:t>
+            </w:r>
+            <w:r>
+              <w:rPr>
+                <w:rFonts w:cstheme="minorHAnsi"/>
+                <w:color w:val="FFFFFF" w:themeColor="background1"/>
+                <w:sz w:val="28"/>
+                <w:szCs w:val="28"/>
+              </w:rPr>
+              <w:t xml:space="preserve"> Developer</w:t>
             </w:r>
           </w:p>
         </w:tc>
@@ -95,14 +113,50 @@
               <w:spacing w:after="240"/>
               <w:jc w:val="both"/>
               <w:rPr>
-                <w:rFonts w:ascii="Nirmala UI" w:hAnsi="Nirmala UI" w:cs="Nirmala UI"/>
-              </w:rPr>
-            </w:pPr>
-            <w:r>
-              <w:rPr>
-                <w:rFonts w:ascii="Nirmala UI" w:hAnsi="Nirmala UI" w:cs="Nirmala UI"/>
-              </w:rPr>
-              <w:t>I am a full stack web developer with more than fifteen years of hands-on experience. I have a strong background in web development and have worked on a wide range of projects from simple websites to complex web applications.</w:t>
+                <w:rFonts w:cstheme="minorHAnsi"/>
+              </w:rPr>
+            </w:pPr>
+            <w:r>
+              <w:rPr>
+                <w:rFonts w:cstheme="minorHAnsi"/>
+              </w:rPr>
+              <w:t xml:space="preserve">I am a </w:t>
+            </w:r>
+            <w:r>
+              <w:rPr>
+                <w:rFonts w:cstheme="minorHAnsi"/>
+              </w:rPr>
+              <w:t>F</w:t>
+            </w:r>
+            <w:r>
+              <w:rPr>
+                <w:rFonts w:cstheme="minorHAnsi"/>
+              </w:rPr>
+              <w:t xml:space="preserve">ull </w:t>
+            </w:r>
+            <w:r>
+              <w:rPr>
+                <w:rFonts w:cstheme="minorHAnsi"/>
+              </w:rPr>
+              <w:t>S</w:t>
+            </w:r>
+            <w:r>
+              <w:rPr>
+                <w:rFonts w:cstheme="minorHAnsi"/>
+              </w:rPr>
+              <w:t xml:space="preserve">tack </w:t>
+            </w:r>
+            <w:r>
+              <w:rPr>
+                <w:rFonts w:cstheme="minorHAnsi"/>
+              </w:rPr>
+              <w:t>PHP D</w:t>
+            </w:r>
+            <w:r>
+              <w:rPr>
+                <w:rFonts w:cstheme="minorHAnsi"/>
+              </w:rPr>
+              <w:t>eveloper with more than fifteen years of hands-on experience. I have a strong background in web development and have worked on a wide range of projects from simple websites to complex web applications.</w:t>
             </w:r>
           </w:p>
           <w:p>
@@ -110,14 +164,26 @@
               <w:spacing w:after="240"/>
               <w:jc w:val="both"/>
               <w:rPr>
-                <w:rFonts w:ascii="Nirmala UI" w:hAnsi="Nirmala UI" w:cs="Nirmala UI"/>
-              </w:rPr>
-            </w:pPr>
-            <w:r>
-              <w:rPr>
-                <w:rFonts w:ascii="Nirmala UI" w:hAnsi="Nirmala UI" w:cs="Nirmala UI"/>
-              </w:rPr>
-              <w:t>I am a self-motivated, hard-working, and goal-oriented person. I am able to work independently and as part of a team.</w:t>
+                <w:rFonts w:cstheme="minorHAnsi"/>
+              </w:rPr>
+            </w:pPr>
+            <w:r>
+              <w:rPr>
+                <w:rFonts w:cstheme="minorHAnsi"/>
+              </w:rPr>
+              <w:t xml:space="preserve">I am a self-motivated, hard-working, and goal-oriented person. I </w:t>
+            </w:r>
+            <w:r>
+              <w:rPr>
+                <w:rFonts w:cstheme="minorHAnsi"/>
+              </w:rPr>
+              <w:t>can</w:t>
+            </w:r>
+            <w:r>
+              <w:rPr>
+                <w:rFonts w:cstheme="minorHAnsi"/>
+              </w:rPr>
+              <w:t xml:space="preserve"> work independently and as part of a team.</w:t>
             </w:r>
           </w:p>
           <w:p>
@@ -126,6 +192,7 @@
                 <w:bottom w:val="single" w:sz="4" w:space="1" w:color="auto"/>
               </w:pBdr>
               <w:rPr>
+                <w:rFonts w:cstheme="minorHAnsi"/>
                 <w:b/>
                 <w:bCs/>
                 <w:sz w:val="32"/>
@@ -134,6 +201,7 @@
             </w:pPr>
             <w:r>
               <w:rPr>
+                <w:rFonts w:cstheme="minorHAnsi"/>
                 <w:b/>
                 <w:bCs/>
                 <w:sz w:val="32"/>
@@ -145,9 +213,13 @@
           <w:p>
             <w:pPr>
               <w:spacing w:before="120" w:after="120"/>
-            </w:pPr>
-            <w:r>
-              <w:rPr>
+              <w:rPr>
+                <w:rFonts w:cstheme="minorHAnsi"/>
+              </w:rPr>
+            </w:pPr>
+            <w:r>
+              <w:rPr>
+                <w:rFonts w:cstheme="minorHAnsi"/>
                 <w:b/>
                 <w:bCs/>
               </w:rPr>
@@ -155,60 +227,70 @@
             </w:r>
             <w:r>
               <w:rPr>
+                <w:rFonts w:cstheme="minorHAnsi"/>
                 <w:b/>
                 <w:bCs/>
               </w:rPr>
               <w:t>3</w:t>
             </w:r>
             <w:r>
+              <w:rPr>
+                <w:rFonts w:cstheme="minorHAnsi"/>
+              </w:rPr>
               <w:t> </w:t>
             </w:r>
             <w:bookmarkStart w:id="0" w:name="_Hlk123932652"/>
             <w:bookmarkStart w:id="1" w:name="_Hlk133117177"/>
             <w:r>
+              <w:rPr>
+                <w:rFonts w:cstheme="minorHAnsi"/>
+              </w:rPr>
               <w:t xml:space="preserve">· </w:t>
             </w:r>
             <w:bookmarkEnd w:id="0"/>
             <w:r>
+              <w:rPr>
+                <w:rFonts w:cstheme="minorHAnsi"/>
+              </w:rPr>
               <w:t>Self-Employed</w:t>
             </w:r>
             <w:bookmarkEnd w:id="1"/>
             <w:r>
+              <w:rPr>
+                <w:rFonts w:cstheme="minorHAnsi"/>
+              </w:rPr>
               <w:br/>
             </w:r>
-            <w:bookmarkStart w:id="2" w:name="_Hlk128711288"/>
-            <w:r>
-              <w:rPr>
+            <w:r>
+              <w:rPr>
+                <w:rFonts w:cstheme="minorHAnsi"/>
                 <w:i/>
                 <w:iCs/>
               </w:rPr>
-              <w:t>PHP</w:t>
-            </w:r>
-            <w:r>
-              <w:rPr>
+              <w:t xml:space="preserve">Full Stack </w:t>
+            </w:r>
+            <w:bookmarkStart w:id="2" w:name="_Hlk133163270"/>
+            <w:r>
+              <w:rPr>
+                <w:rFonts w:cstheme="minorHAnsi"/>
                 <w:i/>
                 <w:iCs/>
               </w:rPr>
-              <w:t xml:space="preserve"> Developer</w:t>
+              <w:t>PHP</w:t>
             </w:r>
             <w:bookmarkEnd w:id="2"/>
             <w:r>
               <w:rPr>
+                <w:rFonts w:cstheme="minorHAnsi"/>
                 <w:i/>
                 <w:iCs/>
               </w:rPr>
-              <w:t xml:space="preserve">, </w:t>
-            </w:r>
-            <w:r>
-              <w:rPr>
-                <w:i/>
-                <w:iCs/>
-              </w:rPr>
-              <w:t xml:space="preserve">Full Stack Web </w:t>
+              <w:t xml:space="preserve"> </w:t>
             </w:r>
             <w:bookmarkStart w:id="3" w:name="_Hlk128711283"/>
             <w:r>
               <w:rPr>
+                <w:rFonts w:cstheme="minorHAnsi"/>
                 <w:i/>
                 <w:iCs/>
               </w:rPr>
@@ -225,12 +307,21 @@
               </w:numPr>
               <w:spacing w:before="120" w:after="120"/>
               <w:jc w:val="both"/>
+              <w:rPr>
+                <w:rFonts w:cstheme="minorHAnsi"/>
+              </w:rPr>
             </w:pPr>
             <w:bookmarkStart w:id="4" w:name="_Hlk123933695"/>
             <w:r>
+              <w:rPr>
+                <w:rFonts w:cstheme="minorHAnsi"/>
+              </w:rPr>
               <w:t xml:space="preserve">Discuss clients’ business needs and develop custom web </w:t>
             </w:r>
             <w:r>
+              <w:rPr>
+                <w:rFonts w:cstheme="minorHAnsi"/>
+              </w:rPr>
               <w:t>solutions.</w:t>
             </w:r>
           </w:p>
@@ -243,11 +334,20 @@
               </w:numPr>
               <w:spacing w:before="120" w:after="120"/>
               <w:jc w:val="both"/>
-            </w:pPr>
-            <w:r>
+              <w:rPr>
+                <w:rFonts w:cstheme="minorHAnsi"/>
+              </w:rPr>
+            </w:pPr>
+            <w:r>
+              <w:rPr>
+                <w:rFonts w:cstheme="minorHAnsi"/>
+              </w:rPr>
               <w:t xml:space="preserve">Develop and use my own </w:t>
             </w:r>
             <w:r>
+              <w:rPr>
+                <w:rFonts w:cstheme="minorHAnsi"/>
+              </w:rPr>
               <w:t>framework.</w:t>
             </w:r>
           </w:p>
@@ -260,17 +360,32 @@
               </w:numPr>
               <w:spacing w:before="120" w:after="120"/>
               <w:jc w:val="both"/>
-            </w:pPr>
-            <w:r>
+              <w:rPr>
+                <w:rFonts w:cstheme="minorHAnsi"/>
+              </w:rPr>
+            </w:pPr>
+            <w:r>
+              <w:rPr>
+                <w:rFonts w:cstheme="minorHAnsi"/>
+              </w:rPr>
               <w:t>Work with web</w:t>
             </w:r>
             <w:r>
+              <w:rPr>
+                <w:rFonts w:cstheme="minorHAnsi"/>
+              </w:rPr>
               <w:t>-</w:t>
             </w:r>
             <w:r>
+              <w:rPr>
+                <w:rFonts w:cstheme="minorHAnsi"/>
+              </w:rPr>
               <w:t>designers</w:t>
             </w:r>
             <w:r>
+              <w:rPr>
+                <w:rFonts w:cstheme="minorHAnsi"/>
+              </w:rPr>
               <w:t>.</w:t>
             </w:r>
           </w:p>
@@ -283,11 +398,20 @@
               </w:numPr>
               <w:spacing w:before="120" w:after="120"/>
               <w:jc w:val="both"/>
-            </w:pPr>
-            <w:r>
+              <w:rPr>
+                <w:rFonts w:cstheme="minorHAnsi"/>
+              </w:rPr>
+            </w:pPr>
+            <w:r>
+              <w:rPr>
+                <w:rFonts w:cstheme="minorHAnsi"/>
+              </w:rPr>
               <w:t xml:space="preserve">Maintain and update </w:t>
             </w:r>
             <w:r>
+              <w:rPr>
+                <w:rFonts w:cstheme="minorHAnsi"/>
+              </w:rPr>
               <w:t>websites.</w:t>
             </w:r>
           </w:p>
@@ -300,12 +424,21 @@
               </w:numPr>
               <w:spacing w:before="120" w:after="120"/>
               <w:jc w:val="both"/>
+              <w:rPr>
+                <w:rFonts w:cstheme="minorHAnsi"/>
+              </w:rPr>
             </w:pPr>
             <w:bookmarkStart w:id="5" w:name="_Hlk123935141"/>
             <w:r>
+              <w:rPr>
+                <w:rFonts w:cstheme="minorHAnsi"/>
+              </w:rPr>
               <w:t>Generate dynamic business and accounting reports</w:t>
             </w:r>
             <w:r>
+              <w:rPr>
+                <w:rFonts w:cstheme="minorHAnsi"/>
+              </w:rPr>
               <w:t>.</w:t>
             </w:r>
           </w:p>
@@ -319,11 +452,20 @@
               </w:numPr>
               <w:spacing w:before="120" w:after="120"/>
               <w:jc w:val="both"/>
-            </w:pPr>
-            <w:r>
+              <w:rPr>
+                <w:rFonts w:cstheme="minorHAnsi"/>
+              </w:rPr>
+            </w:pPr>
+            <w:r>
+              <w:rPr>
+                <w:rFonts w:cstheme="minorHAnsi"/>
+              </w:rPr>
               <w:t>Search engine optimization</w:t>
             </w:r>
             <w:r>
+              <w:rPr>
+                <w:rFonts w:cstheme="minorHAnsi"/>
+              </w:rPr>
               <w:t>.</w:t>
             </w:r>
           </w:p>
@@ -331,35 +473,63 @@
           <w:p>
             <w:pPr>
               <w:spacing w:after="120"/>
+              <w:rPr>
+                <w:rFonts w:cstheme="minorHAnsi"/>
+              </w:rPr>
             </w:pPr>
           </w:p>
           <w:p>
             <w:pPr>
               <w:spacing w:after="120" w:line="259" w:lineRule="auto"/>
               <w:rPr>
+                <w:rFonts w:cstheme="minorHAnsi"/>
                 <w:i/>
                 <w:iCs/>
               </w:rPr>
             </w:pPr>
             <w:r>
               <w:rPr>
+                <w:rFonts w:cstheme="minorHAnsi"/>
                 <w:b/>
                 <w:bCs/>
               </w:rPr>
               <w:t>2007 – 2017</w:t>
             </w:r>
             <w:r>
+              <w:rPr>
+                <w:rFonts w:cstheme="minorHAnsi"/>
+              </w:rPr>
               <w:t> · Online Plumbing Store Mirsanteh</w:t>
             </w:r>
             <w:r>
+              <w:rPr>
+                <w:rFonts w:cstheme="minorHAnsi"/>
+              </w:rPr>
               <w:br/>
             </w:r>
             <w:r>
               <w:rPr>
+                <w:rFonts w:cstheme="minorHAnsi"/>
                 <w:i/>
                 <w:iCs/>
               </w:rPr>
-              <w:t>Full Stack Web Developer</w:t>
+              <w:t xml:space="preserve">Full Stack </w:t>
+            </w:r>
+            <w:r>
+              <w:rPr>
+                <w:rFonts w:cstheme="minorHAnsi"/>
+                <w:i/>
+                <w:iCs/>
+              </w:rPr>
+              <w:t>PHP</w:t>
+            </w:r>
+            <w:r>
+              <w:rPr>
+                <w:rFonts w:cstheme="minorHAnsi"/>
+                <w:i/>
+                <w:iCs/>
+              </w:rPr>
+              <w:t xml:space="preserve"> Developer</w:t>
             </w:r>
           </w:p>
           <w:p>
@@ -371,23 +541,32 @@
               </w:numPr>
               <w:spacing w:after="120"/>
               <w:jc w:val="both"/>
-            </w:pPr>
-            <w:r>
+              <w:rPr>
+                <w:rFonts w:cstheme="minorHAnsi"/>
+              </w:rPr>
+            </w:pPr>
+            <w:r>
+              <w:rPr>
+                <w:rFonts w:cstheme="minorHAnsi"/>
+              </w:rPr>
               <w:t xml:space="preserve">Help to grow business from </w:t>
             </w:r>
             <w:r>
+              <w:rPr>
+                <w:rFonts w:cstheme="minorHAnsi"/>
+              </w:rPr>
               <w:t xml:space="preserve">a </w:t>
             </w:r>
             <w:r>
-              <w:t>small brick-and-mortar plumbing store</w:t>
-            </w:r>
-            <w:r>
-              <w:t xml:space="preserve"> to </w:t>
-            </w:r>
-            <w:r>
-              <w:t>one of the top three Russian online plumbing stores</w:t>
-            </w:r>
-            <w:r>
+              <w:rPr>
+                <w:rFonts w:cstheme="minorHAnsi"/>
+              </w:rPr>
+              <w:t>small brick-and-mortar plumbing store to one of the top three Russian online plumbing stores</w:t>
+            </w:r>
+            <w:r>
+              <w:rPr>
+                <w:rFonts w:cstheme="minorHAnsi"/>
+              </w:rPr>
               <w:t>.</w:t>
             </w:r>
           </w:p>
@@ -400,18 +579,33 @@
               </w:numPr>
               <w:spacing w:after="120"/>
               <w:jc w:val="both"/>
+              <w:rPr>
+                <w:rFonts w:cstheme="minorHAnsi"/>
+              </w:rPr>
             </w:pPr>
             <w:bookmarkStart w:id="6" w:name="_Hlk123933761"/>
             <w:r>
+              <w:rPr>
+                <w:rFonts w:cstheme="minorHAnsi"/>
+              </w:rPr>
               <w:t xml:space="preserve">Build </w:t>
             </w:r>
             <w:r>
+              <w:rPr>
+                <w:rFonts w:cstheme="minorHAnsi"/>
+              </w:rPr>
               <w:t xml:space="preserve">a </w:t>
             </w:r>
             <w:r>
+              <w:rPr>
+                <w:rFonts w:cstheme="minorHAnsi"/>
+              </w:rPr>
               <w:t>very complex online store from the ground up</w:t>
             </w:r>
             <w:r>
+              <w:rPr>
+                <w:rFonts w:cstheme="minorHAnsi"/>
+              </w:rPr>
               <w:t>.</w:t>
             </w:r>
           </w:p>
@@ -424,21 +618,33 @@
               </w:numPr>
               <w:spacing w:after="120"/>
               <w:jc w:val="both"/>
+              <w:rPr>
+                <w:rFonts w:cstheme="minorHAnsi"/>
+              </w:rPr>
             </w:pPr>
             <w:bookmarkStart w:id="7" w:name="_Hlk123933883"/>
             <w:r>
+              <w:rPr>
+                <w:rFonts w:cstheme="minorHAnsi"/>
+              </w:rPr>
               <w:t xml:space="preserve">Build </w:t>
             </w:r>
             <w:r>
+              <w:rPr>
+                <w:rFonts w:cstheme="minorHAnsi"/>
+              </w:rPr>
               <w:t>a</w:t>
             </w:r>
             <w:r>
-              <w:t xml:space="preserve"> </w:t>
-            </w:r>
-            <w:r>
-              <w:t>module to exchange data with accounting software</w:t>
-            </w:r>
-            <w:r>
+              <w:rPr>
+                <w:rFonts w:cstheme="minorHAnsi"/>
+              </w:rPr>
+              <w:t xml:space="preserve"> module to exchange data with accounting software</w:t>
+            </w:r>
+            <w:r>
+              <w:rPr>
+                <w:rFonts w:cstheme="minorHAnsi"/>
+              </w:rPr>
               <w:t>.</w:t>
             </w:r>
           </w:p>
@@ -451,12 +657,21 @@
               </w:numPr>
               <w:spacing w:after="120"/>
               <w:jc w:val="both"/>
+              <w:rPr>
+                <w:rFonts w:cstheme="minorHAnsi"/>
+              </w:rPr>
             </w:pPr>
             <w:bookmarkStart w:id="8" w:name="_Hlk123934398"/>
             <w:r>
+              <w:rPr>
+                <w:rFonts w:cstheme="minorHAnsi"/>
+              </w:rPr>
               <w:t>Create dynamically generated business reports</w:t>
             </w:r>
             <w:r>
+              <w:rPr>
+                <w:rFonts w:cstheme="minorHAnsi"/>
+              </w:rPr>
               <w:t>.</w:t>
             </w:r>
           </w:p>
@@ -469,11 +684,20 @@
               </w:numPr>
               <w:spacing w:after="120"/>
               <w:jc w:val="both"/>
-            </w:pPr>
-            <w:r>
+              <w:rPr>
+                <w:rFonts w:cstheme="minorHAnsi"/>
+              </w:rPr>
+            </w:pPr>
+            <w:r>
+              <w:rPr>
+                <w:rFonts w:cstheme="minorHAnsi"/>
+              </w:rPr>
               <w:t>Troubleshoot and resolve technical issues</w:t>
             </w:r>
             <w:r>
+              <w:rPr>
+                <w:rFonts w:cstheme="minorHAnsi"/>
+              </w:rPr>
               <w:t>.</w:t>
             </w:r>
           </w:p>
@@ -488,11 +712,20 @@
               </w:numPr>
               <w:spacing w:after="120"/>
               <w:jc w:val="both"/>
-            </w:pPr>
-            <w:r>
+              <w:rPr>
+                <w:rFonts w:cstheme="minorHAnsi"/>
+              </w:rPr>
+            </w:pPr>
+            <w:r>
+              <w:rPr>
+                <w:rFonts w:cstheme="minorHAnsi"/>
+              </w:rPr>
               <w:t>Work with SEO and advertising agencies</w:t>
             </w:r>
             <w:r>
+              <w:rPr>
+                <w:rFonts w:cstheme="minorHAnsi"/>
+              </w:rPr>
               <w:t>.</w:t>
             </w:r>
           </w:p>
@@ -502,27 +735,41 @@
               <w:pStyle w:val="ListParagraph"/>
               <w:spacing w:after="120"/>
               <w:jc w:val="both"/>
+              <w:rPr>
+                <w:rFonts w:cstheme="minorHAnsi"/>
+              </w:rPr>
             </w:pPr>
           </w:p>
           <w:p>
             <w:pPr>
               <w:spacing w:after="120"/>
-            </w:pPr>
-            <w:r>
-              <w:rPr>
+              <w:rPr>
+                <w:rFonts w:cstheme="minorHAnsi"/>
+              </w:rPr>
+            </w:pPr>
+            <w:r>
+              <w:rPr>
+                <w:rFonts w:cstheme="minorHAnsi"/>
                 <w:b/>
                 <w:bCs/>
               </w:rPr>
               <w:t>2003 – 2006</w:t>
             </w:r>
             <w:r>
+              <w:rPr>
+                <w:rFonts w:cstheme="minorHAnsi"/>
+              </w:rPr>
               <w:t> · Online Toy Store Neopod</w:t>
             </w:r>
             <w:r>
+              <w:rPr>
+                <w:rFonts w:cstheme="minorHAnsi"/>
+              </w:rPr>
               <w:br/>
             </w:r>
             <w:r>
               <w:rPr>
+                <w:rFonts w:cstheme="minorHAnsi"/>
                 <w:i/>
                 <w:iCs/>
               </w:rPr>
@@ -538,27 +785,51 @@
               </w:numPr>
               <w:spacing w:after="120"/>
               <w:jc w:val="both"/>
+              <w:rPr>
+                <w:rFonts w:cstheme="minorHAnsi"/>
+              </w:rPr>
             </w:pPr>
             <w:bookmarkStart w:id="9" w:name="_Hlk123934409"/>
             <w:r>
+              <w:rPr>
+                <w:rFonts w:cstheme="minorHAnsi"/>
+              </w:rPr>
               <w:t>Develop</w:t>
             </w:r>
             <w:r>
+              <w:rPr>
+                <w:rFonts w:cstheme="minorHAnsi"/>
+              </w:rPr>
               <w:t xml:space="preserve"> a</w:t>
             </w:r>
             <w:r>
+              <w:rPr>
+                <w:rFonts w:cstheme="minorHAnsi"/>
+              </w:rPr>
               <w:t xml:space="preserve"> website for </w:t>
             </w:r>
             <w:r>
+              <w:rPr>
+                <w:rFonts w:cstheme="minorHAnsi"/>
+              </w:rPr>
               <w:t xml:space="preserve">a </w:t>
             </w:r>
             <w:r>
+              <w:rPr>
+                <w:rFonts w:cstheme="minorHAnsi"/>
+              </w:rPr>
               <w:t xml:space="preserve">small family </w:t>
             </w:r>
             <w:r>
+              <w:rPr>
+                <w:rFonts w:cstheme="minorHAnsi"/>
+              </w:rPr>
               <w:t>toy store</w:t>
             </w:r>
             <w:r>
+              <w:rPr>
+                <w:rFonts w:cstheme="minorHAnsi"/>
+              </w:rPr>
               <w:t>.</w:t>
             </w:r>
           </w:p>
@@ -571,11 +842,20 @@
               </w:numPr>
               <w:spacing w:after="120"/>
               <w:jc w:val="both"/>
-            </w:pPr>
-            <w:r>
+              <w:rPr>
+                <w:rFonts w:cstheme="minorHAnsi"/>
+              </w:rPr>
+            </w:pPr>
+            <w:r>
+              <w:rPr>
+                <w:rFonts w:cstheme="minorHAnsi"/>
+              </w:rPr>
               <w:t>Develop an accounting tool</w:t>
             </w:r>
             <w:r>
+              <w:rPr>
+                <w:rFonts w:cstheme="minorHAnsi"/>
+              </w:rPr>
               <w:t>.</w:t>
             </w:r>
           </w:p>
@@ -588,11 +868,20 @@
               </w:numPr>
               <w:spacing w:after="120"/>
               <w:jc w:val="both"/>
-            </w:pPr>
-            <w:r>
+              <w:rPr>
+                <w:rFonts w:cstheme="minorHAnsi"/>
+              </w:rPr>
+            </w:pPr>
+            <w:r>
+              <w:rPr>
+                <w:rFonts w:cstheme="minorHAnsi"/>
+              </w:rPr>
               <w:t>Toy market research</w:t>
             </w:r>
             <w:r>
+              <w:rPr>
+                <w:rFonts w:cstheme="minorHAnsi"/>
+              </w:rPr>
               <w:t>.</w:t>
             </w:r>
           </w:p>
@@ -605,16 +894,31 @@
               </w:numPr>
               <w:spacing w:after="120"/>
               <w:jc w:val="both"/>
-            </w:pPr>
-            <w:r>
+              <w:rPr>
+                <w:rFonts w:cstheme="minorHAnsi"/>
+              </w:rPr>
+            </w:pPr>
+            <w:r>
+              <w:rPr>
+                <w:rFonts w:cstheme="minorHAnsi"/>
+              </w:rPr>
               <w:t>Help to grow and sell the business</w:t>
             </w:r>
             <w:r>
+              <w:rPr>
+                <w:rFonts w:cstheme="minorHAnsi"/>
+              </w:rPr>
               <w:t>.</w:t>
             </w:r>
           </w:p>
           <w:bookmarkEnd w:id="9"/>
-          <w:p/>
+          <w:p>
+            <w:pPr>
+              <w:rPr>
+                <w:rFonts w:cstheme="minorHAnsi"/>
+              </w:rPr>
+            </w:pPr>
+          </w:p>
           <w:p>
             <w:pPr>
               <w:pBdr>
@@ -622,6 +926,7 @@
               </w:pBdr>
               <w:spacing w:after="160" w:line="259" w:lineRule="auto"/>
               <w:rPr>
+                <w:rFonts w:cstheme="minorHAnsi"/>
                 <w:b/>
                 <w:bCs/>
                 <w:sz w:val="32"/>
@@ -630,6 +935,7 @@
             </w:pPr>
             <w:r>
               <w:rPr>
+                <w:rFonts w:cstheme="minorHAnsi"/>
                 <w:b/>
                 <w:bCs/>
                 <w:sz w:val="32"/>
@@ -639,27 +945,63 @@
             </w:r>
           </w:p>
           <w:p>
-            <w:r>
+            <w:pPr>
+              <w:rPr>
+                <w:rFonts w:cstheme="minorHAnsi"/>
+              </w:rPr>
+            </w:pPr>
+            <w:r>
+              <w:rPr>
+                <w:rFonts w:cstheme="minorHAnsi"/>
+              </w:rPr>
               <w:t>1996 – 2001</w:t>
             </w:r>
             <w:r>
+              <w:rPr>
+                <w:rFonts w:cstheme="minorHAnsi"/>
+              </w:rPr>
               <w:t xml:space="preserve"> </w:t>
             </w:r>
             <w:r>
+              <w:rPr>
+                <w:rFonts w:cstheme="minorHAnsi"/>
+              </w:rPr>
               <w:t>Moscow, Russia</w:t>
             </w:r>
           </w:p>
           <w:p>
-            <w:r>
+            <w:pPr>
+              <w:rPr>
+                <w:rFonts w:cstheme="minorHAnsi"/>
+              </w:rPr>
+            </w:pPr>
+            <w:r>
+              <w:rPr>
+                <w:rFonts w:cstheme="minorHAnsi"/>
+              </w:rPr>
               <w:t>State University of Management</w:t>
             </w:r>
           </w:p>
           <w:p>
-            <w:r>
+            <w:pPr>
+              <w:rPr>
+                <w:rFonts w:cstheme="minorHAnsi"/>
+              </w:rPr>
+            </w:pPr>
+            <w:r>
+              <w:rPr>
+                <w:rFonts w:cstheme="minorHAnsi"/>
+              </w:rPr>
               <w:t>Bachelor's degree, Financial Management</w:t>
             </w:r>
           </w:p>
-          <w:p/>
+          <w:p>
+            <w:pPr>
+              <w:rPr>
+                <w:rFonts w:cstheme="minorHAnsi"/>
+              </w:rPr>
+            </w:pPr>
+          </w:p>
         </w:tc>
         <w:tc>
           <w:tcPr>
@@ -678,6 +1020,7 @@
                 <w:bottom w:val="single" w:sz="4" w:space="1" w:color="auto"/>
               </w:pBdr>
               <w:rPr>
+                <w:rFonts w:cstheme="minorHAnsi"/>
                 <w:b/>
                 <w:bCs/>
                 <w:sz w:val="36"/>
@@ -686,6 +1029,7 @@
             </w:pPr>
             <w:r>
               <w:rPr>
+                <w:rFonts w:cstheme="minorHAnsi"/>
                 <w:b/>
                 <w:bCs/>
                 <w:sz w:val="36"/>
@@ -694,7 +1038,13 @@
               <w:t>Contact</w:t>
             </w:r>
           </w:p>
-          <w:p/>
+          <w:p>
+            <w:pPr>
+              <w:rPr>
+                <w:rFonts w:cstheme="minorHAnsi"/>
+              </w:rPr>
+            </w:pPr>
+          </w:p>
           <w:p>
             <w:pPr>
               <w:spacing w:after="240"/>
@@ -798,14 +1148,27 @@
               </w:r>
             </w:hyperlink>
           </w:p>
-          <w:p/>
-          <w:p/>
+          <w:p>
+            <w:pPr>
+              <w:rPr>
+                <w:rFonts w:cstheme="minorHAnsi"/>
+              </w:rPr>
+            </w:pPr>
+          </w:p>
+          <w:p>
+            <w:pPr>
+              <w:rPr>
+                <w:rFonts w:cstheme="minorHAnsi"/>
+              </w:rPr>
+            </w:pPr>
+          </w:p>
           <w:p>
             <w:pPr>
               <w:pBdr>
                 <w:bottom w:val="single" w:sz="4" w:space="1" w:color="auto"/>
               </w:pBdr>
               <w:rPr>
+                <w:rFonts w:cstheme="minorHAnsi"/>
                 <w:b/>
                 <w:bCs/>
                 <w:sz w:val="36"/>
@@ -814,6 +1177,7 @@
             </w:pPr>
             <w:r>
               <w:rPr>
+                <w:rFonts w:cstheme="minorHAnsi"/>
                 <w:b/>
                 <w:bCs/>
                 <w:sz w:val="36"/>
@@ -826,48 +1190,51 @@
             <w:pPr>
               <w:spacing w:after="240"/>
               <w:rPr>
-                <w:rFonts w:ascii="Inconsolata" w:hAnsi="Inconsolata" w:cs="Cascadia Code Light"/>
-              </w:rPr>
-            </w:pPr>
-            <w:r>
+                <w:rFonts w:cstheme="minorHAnsi"/>
+              </w:rPr>
+            </w:pPr>
+            <w:r>
+              <w:rPr>
+                <w:rFonts w:cstheme="minorHAnsi"/>
+              </w:rPr>
               <w:br/>
             </w:r>
             <w:r>
               <w:rPr>
-                <w:rFonts w:ascii="Inconsolata" w:hAnsi="Inconsolata" w:cstheme="minorHAnsi"/>
+                <w:rFonts w:cstheme="minorHAnsi"/>
                 <w:color w:val="808080" w:themeColor="background1" w:themeShade="80"/>
               </w:rPr>
               <w:t>Back-End</w:t>
             </w:r>
             <w:r>
               <w:rPr>
-                <w:rFonts w:ascii="Inconsolata" w:hAnsi="Inconsolata" w:cstheme="minorHAnsi"/>
+                <w:rFonts w:cstheme="minorHAnsi"/>
                 <w:color w:val="808080" w:themeColor="background1" w:themeShade="80"/>
               </w:rPr>
               <w:t>:</w:t>
             </w:r>
             <w:r>
               <w:rPr>
-                <w:rFonts w:ascii="Inconsolata" w:hAnsi="Inconsolata" w:cs="Cascadia Code Light"/>
+                <w:rFonts w:cstheme="minorHAnsi"/>
                 <w:color w:val="808080" w:themeColor="background1" w:themeShade="80"/>
               </w:rPr>
               <w:br/>
             </w:r>
             <w:r>
               <w:rPr>
-                <w:rFonts w:ascii="Inconsolata" w:hAnsi="Inconsolata" w:cs="Cascadia Code Light"/>
+                <w:rFonts w:cstheme="minorHAnsi"/>
               </w:rPr>
               <w:t>PHP, MySQL,</w:t>
             </w:r>
             <w:r>
               <w:rPr>
-                <w:rFonts w:ascii="Inconsolata" w:hAnsi="Inconsolata" w:cs="Cascadia Code Light"/>
+                <w:rFonts w:cstheme="minorHAnsi"/>
               </w:rPr>
               <w:t xml:space="preserve"> </w:t>
             </w:r>
             <w:r>
               <w:rPr>
-                <w:rFonts w:ascii="Inconsolata" w:hAnsi="Inconsolata" w:cs="Cascadia Code Light"/>
+                <w:rFonts w:cstheme="minorHAnsi"/>
               </w:rPr>
               <w:t>Python, Laravel, Flask</w:t>
             </w:r>
@@ -876,51 +1243,51 @@
             <w:pPr>
               <w:spacing w:after="240"/>
               <w:rPr>
-                <w:rFonts w:ascii="Inconsolata" w:hAnsi="Inconsolata" w:cs="Cascadia Code Light"/>
-              </w:rPr>
-            </w:pPr>
-            <w:r>
-              <w:rPr>
-                <w:rFonts w:ascii="Inconsolata" w:hAnsi="Inconsolata" w:cstheme="minorHAnsi"/>
+                <w:rFonts w:cstheme="minorHAnsi"/>
+              </w:rPr>
+            </w:pPr>
+            <w:r>
+              <w:rPr>
+                <w:rFonts w:cstheme="minorHAnsi"/>
                 <w:color w:val="808080" w:themeColor="background1" w:themeShade="80"/>
               </w:rPr>
               <w:t>Front-End</w:t>
             </w:r>
             <w:r>
               <w:rPr>
-                <w:rFonts w:ascii="Inconsolata" w:hAnsi="Inconsolata" w:cstheme="minorHAnsi"/>
+                <w:rFonts w:cstheme="minorHAnsi"/>
                 <w:color w:val="808080" w:themeColor="background1" w:themeShade="80"/>
               </w:rPr>
               <w:t>:</w:t>
             </w:r>
             <w:r>
               <w:rPr>
-                <w:rFonts w:ascii="Inconsolata" w:hAnsi="Inconsolata" w:cstheme="minorHAnsi"/>
+                <w:rFonts w:cstheme="minorHAnsi"/>
                 <w:color w:val="808080" w:themeColor="background1" w:themeShade="80"/>
               </w:rPr>
               <w:br/>
             </w:r>
             <w:r>
               <w:rPr>
-                <w:rFonts w:ascii="Inconsolata" w:hAnsi="Inconsolata" w:cs="Cascadia Code Light"/>
+                <w:rFonts w:cstheme="minorHAnsi"/>
               </w:rPr>
               <w:t xml:space="preserve">HTML, CSS, </w:t>
             </w:r>
             <w:r>
               <w:rPr>
-                <w:rFonts w:ascii="Inconsolata" w:hAnsi="Inconsolata" w:cs="Cascadia Code Light"/>
+                <w:rFonts w:cstheme="minorHAnsi"/>
               </w:rPr>
               <w:t>JavaScript</w:t>
             </w:r>
             <w:r>
               <w:rPr>
-                <w:rFonts w:ascii="Inconsolata" w:hAnsi="Inconsolata" w:cs="Cascadia Code Light"/>
+                <w:rFonts w:cstheme="minorHAnsi"/>
               </w:rPr>
               <w:t>, Bootstrap, jQuery</w:t>
             </w:r>
             <w:r>
               <w:rPr>
-                <w:rFonts w:ascii="Inconsolata" w:hAnsi="Inconsolata" w:cs="Cascadia Code Light"/>
+                <w:rFonts w:cstheme="minorHAnsi"/>
               </w:rPr>
               <w:t>, Vue</w:t>
             </w:r>
@@ -929,57 +1296,51 @@
             <w:pPr>
               <w:spacing w:after="240"/>
               <w:rPr>
-                <w:rFonts w:ascii="Inconsolata" w:hAnsi="Inconsolata" w:cs="Cascadia Code Light"/>
-              </w:rPr>
-            </w:pPr>
-            <w:r>
-              <w:rPr>
-                <w:rFonts w:ascii="Inconsolata" w:hAnsi="Inconsolata" w:cstheme="minorHAnsi"/>
+                <w:rFonts w:cstheme="minorHAnsi"/>
+              </w:rPr>
+            </w:pPr>
+            <w:r>
+              <w:rPr>
+                <w:rFonts w:cstheme="minorHAnsi"/>
                 <w:color w:val="808080" w:themeColor="background1" w:themeShade="80"/>
               </w:rPr>
               <w:t>Additional</w:t>
             </w:r>
             <w:r>
               <w:rPr>
-                <w:rFonts w:ascii="Inconsolata" w:hAnsi="Inconsolata" w:cstheme="minorHAnsi"/>
+                <w:rFonts w:cstheme="minorHAnsi"/>
                 <w:color w:val="808080" w:themeColor="background1" w:themeShade="80"/>
               </w:rPr>
               <w:t>:</w:t>
             </w:r>
             <w:r>
               <w:rPr>
-                <w:rFonts w:ascii="Inconsolata" w:hAnsi="Inconsolata" w:cstheme="minorHAnsi"/>
+                <w:rFonts w:cstheme="minorHAnsi"/>
                 <w:color w:val="808080" w:themeColor="background1" w:themeShade="80"/>
               </w:rPr>
               <w:br/>
             </w:r>
             <w:r>
               <w:rPr>
-                <w:rFonts w:ascii="Inconsolata" w:hAnsi="Inconsolata" w:cs="Cascadia Code Light"/>
+                <w:rFonts w:cstheme="minorHAnsi"/>
               </w:rPr>
               <w:t>SEO, MVC, JSON,</w:t>
             </w:r>
             <w:r>
               <w:rPr>
-                <w:rFonts w:cs="Cascadia Code Light"/>
-              </w:rPr>
-              <w:t xml:space="preserve"> </w:t>
-            </w:r>
-            <w:r>
-              <w:rPr>
-                <w:rFonts w:cs="Cascadia Code Light"/>
-              </w:rPr>
-              <w:t>XML,</w:t>
-            </w:r>
-            <w:r>
-              <w:rPr>
-                <w:rFonts w:ascii="Inconsolata" w:hAnsi="Inconsolata" w:cs="Cascadia Code Light"/>
+                <w:rFonts w:cstheme="minorHAnsi"/>
+              </w:rPr>
+              <w:t xml:space="preserve"> XML,</w:t>
+            </w:r>
+            <w:r>
+              <w:rPr>
+                <w:rFonts w:cstheme="minorHAnsi"/>
               </w:rPr>
               <w:t xml:space="preserve"> API, Git</w:t>
             </w:r>
             <w:r>
               <w:rPr>
-                <w:rFonts w:ascii="Inconsolata" w:hAnsi="Inconsolata" w:cs="Cascadia Code Light"/>
+                <w:rFonts w:cstheme="minorHAnsi"/>
               </w:rPr>
               <w:t>, LAMP</w:t>
             </w:r>
@@ -988,45 +1349,38 @@
             <w:pPr>
               <w:spacing w:after="240"/>
               <w:rPr>
-                <w:rFonts w:ascii="Inconsolata" w:hAnsi="Inconsolata" w:cs="Cascadia Code Light"/>
-              </w:rPr>
-            </w:pPr>
-            <w:r>
-              <w:rPr>
-                <w:rFonts w:ascii="Inconsolata" w:hAnsi="Inconsolata" w:cstheme="minorHAnsi"/>
+                <w:rFonts w:cstheme="minorHAnsi"/>
+              </w:rPr>
+            </w:pPr>
+            <w:r>
+              <w:rPr>
+                <w:rFonts w:cstheme="minorHAnsi"/>
                 <w:color w:val="808080" w:themeColor="background1" w:themeShade="80"/>
               </w:rPr>
-              <w:t>Deployment</w:t>
-            </w:r>
-            <w:r>
-              <w:rPr>
-                <w:rFonts w:ascii="Inconsolata" w:hAnsi="Inconsolata" w:cstheme="minorHAnsi"/>
+              <w:t>Deployment:</w:t>
+            </w:r>
+            <w:r>
+              <w:rPr>
+                <w:rFonts w:cstheme="minorHAnsi"/>
                 <w:color w:val="808080" w:themeColor="background1" w:themeShade="80"/>
               </w:rPr>
-              <w:t>:</w:t>
-            </w:r>
-            <w:r>
-              <w:rPr>
-                <w:rFonts w:ascii="Inconsolata" w:hAnsi="Inconsolata" w:cstheme="minorHAnsi"/>
-                <w:color w:val="808080" w:themeColor="background1" w:themeShade="80"/>
-              </w:rPr>
               <w:br/>
             </w:r>
             <w:r>
               <w:rPr>
-                <w:rFonts w:ascii="Inconsolata" w:hAnsi="Inconsolata" w:cs="Cascadia Code Light"/>
+                <w:rFonts w:cstheme="minorHAnsi"/>
               </w:rPr>
               <w:t>Digital Ocean, Linode, Ubuntu</w:t>
             </w:r>
             <w:r>
               <w:rPr>
-                <w:rFonts w:ascii="Inconsolata" w:hAnsi="Inconsolata" w:cs="Cascadia Code Light"/>
+                <w:rFonts w:cstheme="minorHAnsi"/>
               </w:rPr>
               <w:t>, Apache</w:t>
             </w:r>
             <w:r>
               <w:rPr>
-                <w:rFonts w:ascii="Inconsolata" w:hAnsi="Inconsolata" w:cs="Cascadia Code Light"/>
+                <w:rFonts w:cstheme="minorHAnsi"/>
               </w:rPr>
               <w:t>, Nginx</w:t>
             </w:r>
@@ -1037,6 +1391,7 @@
                 <w:bottom w:val="single" w:sz="4" w:space="1" w:color="auto"/>
               </w:pBdr>
               <w:rPr>
+                <w:rFonts w:cstheme="minorHAnsi"/>
                 <w:b/>
                 <w:bCs/>
                 <w:sz w:val="36"/>
@@ -1045,6 +1400,7 @@
             </w:pPr>
             <w:r>
               <w:rPr>
+                <w:rFonts w:cstheme="minorHAnsi"/>
                 <w:b/>
                 <w:bCs/>
                 <w:sz w:val="36"/>
@@ -1054,11 +1410,20 @@
             </w:r>
           </w:p>
           <w:p>
-            <w:r>
+            <w:pPr>
+              <w:rPr>
+                <w:rFonts w:cstheme="minorHAnsi"/>
+              </w:rPr>
+            </w:pPr>
+            <w:r>
+              <w:rPr>
+                <w:rFonts w:cstheme="minorHAnsi"/>
+              </w:rPr>
               <w:br/>
             </w:r>
             <w:r>
               <w:rPr>
+                <w:rFonts w:cstheme="minorHAnsi"/>
                 <w:sz w:val="24"/>
                 <w:szCs w:val="24"/>
               </w:rPr>
@@ -1087,6 +1452,9 @@
                 <w:p>
                   <w:pPr>
                     <w:jc w:val="center"/>
+                    <w:rPr>
+                      <w:rFonts w:cstheme="minorHAnsi"/>
+                    </w:rPr>
                   </w:pPr>
                 </w:p>
               </w:tc>
@@ -1094,13 +1462,33 @@
                 <w:tcPr>
                   <w:tcW w:w="717" w:type="dxa"/>
                 </w:tcPr>
-                <w:p/>
+                <w:p>
+                  <w:pPr>
+                    <w:rPr>
+                      <w:rFonts w:cstheme="minorHAnsi"/>
+                    </w:rPr>
+                  </w:pPr>
+                </w:p>
               </w:tc>
             </w:tr>
           </w:tbl>
-          <w:p/>
-          <w:p>
-            <w:r>
+          <w:p>
+            <w:pPr>
+              <w:rPr>
+                <w:rFonts w:cstheme="minorHAnsi"/>
+              </w:rPr>
+            </w:pPr>
+          </w:p>
+          <w:p>
+            <w:pPr>
+              <w:rPr>
+                <w:rFonts w:cstheme="minorHAnsi"/>
+              </w:rPr>
+            </w:pPr>
+            <w:r>
+              <w:rPr>
+                <w:rFonts w:cstheme="minorHAnsi"/>
+              </w:rPr>
               <w:t>Russian</w:t>
             </w:r>
           </w:p>
@@ -1122,18 +1510,37 @@
                   <w:tcW w:w="3142" w:type="dxa"/>
                   <w:shd w:val="clear" w:color="auto" w:fill="A8D08D" w:themeFill="accent6" w:themeFillTint="99"/>
                 </w:tcPr>
-                <w:p/>
+                <w:p>
+                  <w:pPr>
+                    <w:rPr>
+                      <w:rFonts w:cstheme="minorHAnsi"/>
+                    </w:rPr>
+                  </w:pPr>
+                </w:p>
               </w:tc>
             </w:tr>
           </w:tbl>
-          <w:p/>
-          <w:p/>
+          <w:p>
+            <w:pPr>
+              <w:rPr>
+                <w:rFonts w:cstheme="minorHAnsi"/>
+              </w:rPr>
+            </w:pPr>
+          </w:p>
+          <w:p>
+            <w:pPr>
+              <w:rPr>
+                <w:rFonts w:cstheme="minorHAnsi"/>
+              </w:rPr>
+            </w:pPr>
+          </w:p>
           <w:p>
             <w:pPr>
               <w:pBdr>
                 <w:bottom w:val="single" w:sz="4" w:space="1" w:color="auto"/>
               </w:pBdr>
               <w:rPr>
+                <w:rFonts w:cstheme="minorHAnsi"/>
                 <w:b/>
                 <w:bCs/>
                 <w:sz w:val="36"/>
@@ -1142,6 +1549,7 @@
             </w:pPr>
             <w:r>
               <w:rPr>
+                <w:rFonts w:cstheme="minorHAnsi"/>
                 <w:b/>
                 <w:bCs/>
                 <w:sz w:val="36"/>
@@ -1150,7 +1558,13 @@
               <w:t>Interests</w:t>
             </w:r>
           </w:p>
-          <w:p/>
+          <w:p>
+            <w:pPr>
+              <w:rPr>
+                <w:rFonts w:cstheme="minorHAnsi"/>
+              </w:rPr>
+            </w:pPr>
+          </w:p>
           <w:p>
             <w:pPr>
               <w:pStyle w:val="ListParagraph"/>
@@ -1160,8 +1574,14 @@
               </w:numPr>
               <w:spacing w:line="360" w:lineRule="auto"/>
               <w:ind w:left="453" w:hanging="450"/>
-            </w:pPr>
-            <w:r>
+              <w:rPr>
+                <w:rFonts w:cstheme="minorHAnsi"/>
+              </w:rPr>
+            </w:pPr>
+            <w:r>
+              <w:rPr>
+                <w:rFonts w:cstheme="minorHAnsi"/>
+              </w:rPr>
               <w:t>Playing Soccer</w:t>
             </w:r>
           </w:p>
@@ -1174,8 +1594,14 @@
               </w:numPr>
               <w:spacing w:line="360" w:lineRule="auto"/>
               <w:ind w:left="453" w:hanging="450"/>
-            </w:pPr>
-            <w:r>
+              <w:rPr>
+                <w:rFonts w:cstheme="minorHAnsi"/>
+              </w:rPr>
+            </w:pPr>
+            <w:r>
+              <w:rPr>
+                <w:rFonts w:cstheme="minorHAnsi"/>
+              </w:rPr>
               <w:t>Woodworking</w:t>
             </w:r>
           </w:p>
@@ -1188,8 +1614,14 @@
               </w:numPr>
               <w:spacing w:line="360" w:lineRule="auto"/>
               <w:ind w:left="453" w:hanging="450"/>
-            </w:pPr>
-            <w:r>
+              <w:rPr>
+                <w:rFonts w:cstheme="minorHAnsi"/>
+              </w:rPr>
+            </w:pPr>
+            <w:r>
+              <w:rPr>
+                <w:rFonts w:cstheme="minorHAnsi"/>
+              </w:rPr>
               <w:t>Playing Chess</w:t>
             </w:r>
           </w:p>
@@ -1199,6 +1631,7 @@
     <w:p>
       <w:pPr>
         <w:rPr>
+          <w:rFonts w:cstheme="minorHAnsi"/>
           <w:sz w:val="2"/>
           <w:szCs w:val="2"/>
         </w:rPr>

</xml_diff>